<commit_message>
Add architectural diagram to documentation
</commit_message>
<xml_diff>
--- a/docs/End-to-End Fintech ETL Pipeline Documentation.docx
+++ b/docs/End-to-End Fintech ETL Pipeline Documentation.docx
@@ -69,6 +69,188 @@
       </w:pPr>
       <w:r>
         <w:t xml:space="preserve">Architecture Flow</w:t>
+      </w:r>
+    </w:p>
+    <w:p>
+      <w:pPr>
+        <w:pStyle w:val="SourceCode"/>
+      </w:pPr>
+      <w:r>
+        <w:rPr>
+          <w:rStyle w:val="VerbatimChar"/>
+        </w:rPr>
+        <w:t xml:space="preserve">graph TD</w:t>
+      </w:r>
+      <w:r>
+        <w:br/>
+      </w:r>
+      <w:r>
+        <w:rPr>
+          <w:rStyle w:val="VerbatimChar"/>
+        </w:rPr>
+        <w:t xml:space="preserve">    A[Local Raw Data &lt;br&gt; transactions.csv] --&gt;|Mounted Volume| B(Airflow Worker Container)</w:t>
+      </w:r>
+      <w:r>
+        <w:br/>
+      </w:r>
+      <w:r>
+        <w:rPr>
+          <w:rStyle w:val="VerbatimChar"/>
+        </w:rPr>
+        <w:t xml:space="preserve">    </w:t>
+      </w:r>
+      <w:r>
+        <w:br/>
+      </w:r>
+      <w:r>
+        <w:rPr>
+          <w:rStyle w:val="VerbatimChar"/>
+        </w:rPr>
+        <w:t xml:space="preserve">    subgraph Docker runtime via Colima</w:t>
+      </w:r>
+      <w:r>
+        <w:br/>
+      </w:r>
+      <w:r>
+        <w:rPr>
+          <w:rStyle w:val="VerbatimChar"/>
+        </w:rPr>
+        <w:t xml:space="preserve">        B --&gt;|Pandas Transformation| C{process_data.py}</w:t>
+      </w:r>
+      <w:r>
+        <w:br/>
+      </w:r>
+      <w:r>
+        <w:rPr>
+          <w:rStyle w:val="VerbatimChar"/>
+        </w:rPr>
+        <w:t xml:space="preserve">        C --&gt;|Outputs Processed Data| D[Local Processed Data &lt;br&gt; processed_transactions.csv]</w:t>
+      </w:r>
+      <w:r>
+        <w:br/>
+      </w:r>
+      <w:r>
+        <w:rPr>
+          <w:rStyle w:val="VerbatimChar"/>
+        </w:rPr>
+        <w:t xml:space="preserve">    end</w:t>
+      </w:r>
+      <w:r>
+        <w:br/>
+      </w:r>
+      <w:r>
+        <w:rPr>
+          <w:rStyle w:val="VerbatimChar"/>
+        </w:rPr>
+        <w:t xml:space="preserve">    </w:t>
+      </w:r>
+      <w:r>
+        <w:br/>
+      </w:r>
+      <w:r>
+        <w:rPr>
+          <w:rStyle w:val="VerbatimChar"/>
+        </w:rPr>
+        <w:t xml:space="preserve">    D --&gt;|upload_to_gcs.py| E[(GCS Data Lake)]</w:t>
+      </w:r>
+      <w:r>
+        <w:br/>
+      </w:r>
+      <w:r>
+        <w:rPr>
+          <w:rStyle w:val="VerbatimChar"/>
+        </w:rPr>
+        <w:t xml:space="preserve">    E --&gt;|load_to_bq.py &lt;br&gt; Append Mode| F[(BigQuery Data Warehouse)]</w:t>
+      </w:r>
+      <w:r>
+        <w:br/>
+      </w:r>
+      <w:r>
+        <w:rPr>
+          <w:rStyle w:val="VerbatimChar"/>
+        </w:rPr>
+        <w:t xml:space="preserve">    </w:t>
+      </w:r>
+      <w:r>
+        <w:br/>
+      </w:r>
+      <w:r>
+        <w:rPr>
+          <w:rStyle w:val="VerbatimChar"/>
+        </w:rPr>
+        <w:t xml:space="preserve">    G((Airflow Scheduler)) -.-&gt;|Triggers DAG Daily| B</w:t>
+      </w:r>
+      <w:r>
+        <w:br/>
+      </w:r>
+      <w:r>
+        <w:rPr>
+          <w:rStyle w:val="VerbatimChar"/>
+        </w:rPr>
+        <w:t xml:space="preserve">    </w:t>
+      </w:r>
+      <w:r>
+        <w:br/>
+      </w:r>
+      <w:r>
+        <w:rPr>
+          <w:rStyle w:val="VerbatimChar"/>
+        </w:rPr>
+        <w:t xml:space="preserve">    classDef storage fill:#f9f,stroke:#333,stroke-width:2px;</w:t>
+      </w:r>
+      <w:r>
+        <w:br/>
+      </w:r>
+      <w:r>
+        <w:rPr>
+          <w:rStyle w:val="VerbatimChar"/>
+        </w:rPr>
+        <w:t xml:space="preserve">    classDef script fill:#bbf,stroke:#333,stroke-width:2px;</w:t>
+      </w:r>
+      <w:r>
+        <w:br/>
+      </w:r>
+      <w:r>
+        <w:rPr>
+          <w:rStyle w:val="VerbatimChar"/>
+        </w:rPr>
+        <w:t xml:space="preserve">    classDef cloud fill:#ff9,stroke:#333,stroke-width:2px;</w:t>
+      </w:r>
+      <w:r>
+        <w:br/>
+      </w:r>
+      <w:r>
+        <w:rPr>
+          <w:rStyle w:val="VerbatimChar"/>
+        </w:rPr>
+        <w:t xml:space="preserve">    </w:t>
+      </w:r>
+      <w:r>
+        <w:br/>
+      </w:r>
+      <w:r>
+        <w:rPr>
+          <w:rStyle w:val="VerbatimChar"/>
+        </w:rPr>
+        <w:t xml:space="preserve">    class A,D storage;</w:t>
+      </w:r>
+      <w:r>
+        <w:br/>
+      </w:r>
+      <w:r>
+        <w:rPr>
+          <w:rStyle w:val="VerbatimChar"/>
+        </w:rPr>
+        <w:t xml:space="preserve">    class C script;</w:t>
+      </w:r>
+      <w:r>
+        <w:br/>
+      </w:r>
+      <w:r>
+        <w:rPr>
+          <w:rStyle w:val="VerbatimChar"/>
+        </w:rPr>
+        <w:t xml:space="preserve">    class E,F cloud;</w:t>
       </w:r>
     </w:p>
     <w:p>

</xml_diff>

<commit_message>
Replace markdown mermaid with visual architecture diagram
</commit_message>
<xml_diff>
--- a/docs/End-to-End Fintech ETL Pipeline Documentation.docx
+++ b/docs/End-to-End Fintech ETL Pipeline Documentation.docx
@@ -2,7 +2,7 @@
 <file path=word/document.xml><?xml version="1.0" encoding="utf-8"?>
 <w:document xmlns:w="http://schemas.openxmlformats.org/wordprocessingml/2006/main" xmlns:m="http://schemas.openxmlformats.org/officeDocument/2006/math" xmlns:r="http://schemas.openxmlformats.org/officeDocument/2006/relationships" xmlns:o="urn:schemas-microsoft-com:office:office" xmlns:v="urn:schemas-microsoft-com:vml" xmlns:w10="urn:schemas-microsoft-com:office:word" xmlns:a="http://schemas.openxmlformats.org/drawingml/2006/main" xmlns:pic="http://schemas.openxmlformats.org/drawingml/2006/picture" xmlns:wp="http://schemas.openxmlformats.org/drawingml/2006/wordprocessingDrawing">
   <w:body>
-    <w:bookmarkStart w:id="21" w:name="fintech-data-engineering-etl-pipeline"/>
+    <w:bookmarkStart w:id="24" w:name="fintech-data-engineering-etl-pipeline"/>
     <w:p>
       <w:pPr>
         <w:pStyle w:val="Heading1"/>
@@ -11,7 +11,7 @@
         <w:t xml:space="preserve">Fintech Data Engineering ETL Pipeline</w:t>
       </w:r>
     </w:p>
-    <w:bookmarkStart w:id="20" w:name="end-to-end-project-documentation"/>
+    <w:bookmarkStart w:id="23" w:name="end-to-end-project-documentation"/>
     <w:p>
       <w:pPr>
         <w:pStyle w:val="Heading2"/>
@@ -53,7 +53,7 @@
       </w:r>
     </w:p>
     <w:bookmarkEnd w:id="9"/>
-    <w:bookmarkStart w:id="12" w:name="architecture-tech-stack"/>
+    <w:bookmarkStart w:id="15" w:name="architecture-tech-stack"/>
     <w:p>
       <w:pPr>
         <w:pStyle w:val="Heading3"/>
@@ -62,7 +62,7 @@
         <w:t xml:space="preserve">2. Architecture &amp; Tech Stack</w:t>
       </w:r>
     </w:p>
-    <w:bookmarkStart w:id="10" w:name="architecture-flow"/>
+    <w:bookmarkStart w:id="13" w:name="architecture-flow"/>
     <w:p>
       <w:pPr>
         <w:pStyle w:val="Heading4"/>
@@ -73,184 +73,57 @@
     </w:p>
     <w:p>
       <w:pPr>
-        <w:pStyle w:val="SourceCode"/>
-      </w:pPr>
-      <w:r>
-        <w:rPr>
-          <w:rStyle w:val="VerbatimChar"/>
-        </w:rPr>
-        <w:t xml:space="preserve">graph TD</w:t>
-      </w:r>
-      <w:r>
-        <w:br/>
-      </w:r>
-      <w:r>
-        <w:rPr>
-          <w:rStyle w:val="VerbatimChar"/>
-        </w:rPr>
-        <w:t xml:space="preserve">    A[Local Raw Data &lt;br&gt; transactions.csv] --&gt;|Mounted Volume| B(Airflow Worker Container)</w:t>
-      </w:r>
-      <w:r>
-        <w:br/>
-      </w:r>
-      <w:r>
-        <w:rPr>
-          <w:rStyle w:val="VerbatimChar"/>
-        </w:rPr>
-        <w:t xml:space="preserve">    </w:t>
-      </w:r>
-      <w:r>
-        <w:br/>
-      </w:r>
-      <w:r>
-        <w:rPr>
-          <w:rStyle w:val="VerbatimChar"/>
-        </w:rPr>
-        <w:t xml:space="preserve">    subgraph Docker runtime via Colima</w:t>
-      </w:r>
-      <w:r>
-        <w:br/>
-      </w:r>
-      <w:r>
-        <w:rPr>
-          <w:rStyle w:val="VerbatimChar"/>
-        </w:rPr>
-        <w:t xml:space="preserve">        B --&gt;|Pandas Transformation| C{process_data.py}</w:t>
-      </w:r>
-      <w:r>
-        <w:br/>
-      </w:r>
-      <w:r>
-        <w:rPr>
-          <w:rStyle w:val="VerbatimChar"/>
-        </w:rPr>
-        <w:t xml:space="preserve">        C --&gt;|Outputs Processed Data| D[Local Processed Data &lt;br&gt; processed_transactions.csv]</w:t>
-      </w:r>
-      <w:r>
-        <w:br/>
-      </w:r>
-      <w:r>
-        <w:rPr>
-          <w:rStyle w:val="VerbatimChar"/>
-        </w:rPr>
-        <w:t xml:space="preserve">    end</w:t>
-      </w:r>
-      <w:r>
-        <w:br/>
-      </w:r>
-      <w:r>
-        <w:rPr>
-          <w:rStyle w:val="VerbatimChar"/>
-        </w:rPr>
-        <w:t xml:space="preserve">    </w:t>
-      </w:r>
-      <w:r>
-        <w:br/>
-      </w:r>
-      <w:r>
-        <w:rPr>
-          <w:rStyle w:val="VerbatimChar"/>
-        </w:rPr>
-        <w:t xml:space="preserve">    D --&gt;|upload_to_gcs.py| E[(GCS Data Lake)]</w:t>
-      </w:r>
-      <w:r>
-        <w:br/>
-      </w:r>
-      <w:r>
-        <w:rPr>
-          <w:rStyle w:val="VerbatimChar"/>
-        </w:rPr>
-        <w:t xml:space="preserve">    E --&gt;|load_to_bq.py &lt;br&gt; Append Mode| F[(BigQuery Data Warehouse)]</w:t>
-      </w:r>
-      <w:r>
-        <w:br/>
-      </w:r>
-      <w:r>
-        <w:rPr>
-          <w:rStyle w:val="VerbatimChar"/>
-        </w:rPr>
-        <w:t xml:space="preserve">    </w:t>
-      </w:r>
-      <w:r>
-        <w:br/>
-      </w:r>
-      <w:r>
-        <w:rPr>
-          <w:rStyle w:val="VerbatimChar"/>
-        </w:rPr>
-        <w:t xml:space="preserve">    G((Airflow Scheduler)) -.-&gt;|Triggers DAG Daily| B</w:t>
-      </w:r>
-      <w:r>
-        <w:br/>
-      </w:r>
-      <w:r>
-        <w:rPr>
-          <w:rStyle w:val="VerbatimChar"/>
-        </w:rPr>
-        <w:t xml:space="preserve">    </w:t>
-      </w:r>
-      <w:r>
-        <w:br/>
-      </w:r>
-      <w:r>
-        <w:rPr>
-          <w:rStyle w:val="VerbatimChar"/>
-        </w:rPr>
-        <w:t xml:space="preserve">    classDef storage fill:#f9f,stroke:#333,stroke-width:2px;</w:t>
-      </w:r>
-      <w:r>
-        <w:br/>
-      </w:r>
-      <w:r>
-        <w:rPr>
-          <w:rStyle w:val="VerbatimChar"/>
-        </w:rPr>
-        <w:t xml:space="preserve">    classDef script fill:#bbf,stroke:#333,stroke-width:2px;</w:t>
-      </w:r>
-      <w:r>
-        <w:br/>
-      </w:r>
-      <w:r>
-        <w:rPr>
-          <w:rStyle w:val="VerbatimChar"/>
-        </w:rPr>
-        <w:t xml:space="preserve">    classDef cloud fill:#ff9,stroke:#333,stroke-width:2px;</w:t>
-      </w:r>
-      <w:r>
-        <w:br/>
-      </w:r>
-      <w:r>
-        <w:rPr>
-          <w:rStyle w:val="VerbatimChar"/>
-        </w:rPr>
-        <w:t xml:space="preserve">    </w:t>
-      </w:r>
-      <w:r>
-        <w:br/>
-      </w:r>
-      <w:r>
-        <w:rPr>
-          <w:rStyle w:val="VerbatimChar"/>
-        </w:rPr>
-        <w:t xml:space="preserve">    class A,D storage;</w:t>
-      </w:r>
-      <w:r>
-        <w:br/>
-      </w:r>
-      <w:r>
-        <w:rPr>
-          <w:rStyle w:val="VerbatimChar"/>
-        </w:rPr>
-        <w:t xml:space="preserve">    class C script;</w:t>
-      </w:r>
-      <w:r>
-        <w:br/>
-      </w:r>
-      <w:r>
-        <w:rPr>
-          <w:rStyle w:val="VerbatimChar"/>
-        </w:rPr>
-        <w:t xml:space="preserve">    class E,F cloud;</w:t>
+        <w:pStyle w:val="CaptionedFigure"/>
+      </w:pPr>
+      <w:r>
+        <w:drawing>
+          <wp:inline>
+            <wp:extent cx="5334000" cy="13622805"/>
+            <wp:effectExtent b="0" l="0" r="0" t="0"/>
+            <wp:docPr descr="Architecture Flow Diagram" title="" id="11" name="Picture"/>
+            <a:graphic>
+              <a:graphicData uri="http://schemas.openxmlformats.org/drawingml/2006/picture">
+                <pic:pic>
+                  <pic:nvPicPr>
+                    <pic:cNvPr descr="architecture.png" id="12" name="Picture"/>
+                    <pic:cNvPicPr>
+                      <a:picLocks noChangeArrowheads="1" noChangeAspect="1"/>
+                    </pic:cNvPicPr>
+                  </pic:nvPicPr>
+                  <pic:blipFill>
+                    <a:blip r:embed="rId10"/>
+                    <a:stretch>
+                      <a:fillRect/>
+                    </a:stretch>
+                  </pic:blipFill>
+                  <pic:spPr bwMode="auto">
+                    <a:xfrm>
+                      <a:off x="0" y="0"/>
+                      <a:ext cx="5334000" cy="13622805"/>
+                    </a:xfrm>
+                    <a:prstGeom prst="rect">
+                      <a:avLst/>
+                    </a:prstGeom>
+                    <a:noFill/>
+                    <a:ln w="9525">
+                      <a:noFill/>
+                      <a:headEnd/>
+                      <a:tailEnd/>
+                    </a:ln>
+                  </pic:spPr>
+                </pic:pic>
+              </a:graphicData>
+            </a:graphic>
+          </wp:inline>
+        </w:drawing>
+      </w:r>
+    </w:p>
+    <w:p>
+      <w:pPr>
+        <w:pStyle w:val="ImageCaption"/>
+      </w:pPr>
+      <w:r>
+        <w:t xml:space="preserve">Architecture Flow Diagram</w:t>
       </w:r>
     </w:p>
     <w:p>
@@ -329,8 +202,8 @@
         <w:t xml:space="preserve">: The new data is appended to a Google BigQuery table for downstream analytics and dashboarding.</w:t>
       </w:r>
     </w:p>
-    <w:bookmarkEnd w:id="10"/>
-    <w:bookmarkStart w:id="11" w:name="tech-stack"/>
+    <w:bookmarkEnd w:id="13"/>
+    <w:bookmarkStart w:id="14" w:name="tech-stack"/>
     <w:p>
       <w:pPr>
         <w:pStyle w:val="Heading4"/>
@@ -422,9 +295,9 @@
         </w:pict>
       </w:r>
     </w:p>
-    <w:bookmarkEnd w:id="11"/>
-    <w:bookmarkEnd w:id="12"/>
-    <w:bookmarkStart w:id="13" w:name="pipeline-design-airflow-dag"/>
+    <w:bookmarkEnd w:id="14"/>
+    <w:bookmarkEnd w:id="15"/>
+    <w:bookmarkStart w:id="16" w:name="pipeline-design-airflow-dag"/>
     <w:p>
       <w:pPr>
         <w:pStyle w:val="Heading3"/>
@@ -589,8 +462,8 @@
         </w:pict>
       </w:r>
     </w:p>
-    <w:bookmarkEnd w:id="13"/>
-    <w:bookmarkStart w:id="18" w:name="setup-execution-commands"/>
+    <w:bookmarkEnd w:id="16"/>
+    <w:bookmarkStart w:id="21" w:name="setup-execution-commands"/>
     <w:p>
       <w:pPr>
         <w:pStyle w:val="Heading3"/>
@@ -599,7 +472,7 @@
         <w:t xml:space="preserve">4. Setup &amp; Execution Commands</w:t>
       </w:r>
     </w:p>
-    <w:bookmarkStart w:id="14" w:name="prerequisites"/>
+    <w:bookmarkStart w:id="17" w:name="prerequisites"/>
     <w:p>
       <w:pPr>
         <w:pStyle w:val="Heading4"/>
@@ -665,8 +538,8 @@
         <w:t xml:space="preserve">.</w:t>
       </w:r>
     </w:p>
-    <w:bookmarkEnd w:id="14"/>
-    <w:bookmarkStart w:id="15" w:name="environment-configuration-.env"/>
+    <w:bookmarkEnd w:id="17"/>
+    <w:bookmarkStart w:id="18" w:name="environment-configuration-.env"/>
     <w:p>
       <w:pPr>
         <w:pStyle w:val="Heading4"/>
@@ -791,8 +664,8 @@
         <w:t xml:space="preserve">admin</w:t>
       </w:r>
     </w:p>
-    <w:bookmarkEnd w:id="15"/>
-    <w:bookmarkStart w:id="16" w:name="execution-steps"/>
+    <w:bookmarkEnd w:id="18"/>
+    <w:bookmarkStart w:id="19" w:name="execution-steps"/>
     <w:p>
       <w:pPr>
         <w:pStyle w:val="Heading4"/>
@@ -983,8 +856,8 @@
         <w:t xml:space="preserve"> airflow-worker</w:t>
       </w:r>
     </w:p>
-    <w:bookmarkEnd w:id="16"/>
-    <w:bookmarkStart w:id="17" w:name="accessing-the-ui"/>
+    <w:bookmarkEnd w:id="19"/>
+    <w:bookmarkStart w:id="20" w:name="accessing-the-ui"/>
     <w:p>
       <w:pPr>
         <w:pStyle w:val="Heading4"/>
@@ -1090,193 +963,193 @@
         </w:pict>
       </w:r>
     </w:p>
-    <w:bookmarkEnd w:id="17"/>
-    <w:bookmarkEnd w:id="18"/>
-    <w:bookmarkStart w:id="19" w:name="directory-structure"/>
-    <w:p>
-      <w:pPr>
-        <w:pStyle w:val="Heading3"/>
-      </w:pPr>
-      <w:r>
-        <w:t xml:space="preserve">5. Directory Structure</w:t>
-      </w:r>
-    </w:p>
-    <w:p>
-      <w:pPr>
-        <w:pStyle w:val="SourceCode"/>
-      </w:pPr>
-      <w:r>
-        <w:rPr>
-          <w:rStyle w:val="VerbatimChar"/>
-        </w:rPr>
-        <w:t xml:space="preserve">Fintech_ETL/</w:t>
-      </w:r>
-      <w:r>
-        <w:br/>
-      </w:r>
-      <w:r>
-        <w:rPr>
-          <w:rStyle w:val="VerbatimChar"/>
-        </w:rPr>
-        <w:t xml:space="preserve">├── dags/</w:t>
-      </w:r>
-      <w:r>
-        <w:br/>
-      </w:r>
-      <w:r>
-        <w:rPr>
-          <w:rStyle w:val="VerbatimChar"/>
-        </w:rPr>
-        <w:t xml:space="preserve">│   └── fintech_etl.py         # Airflow DAG definition</w:t>
-      </w:r>
-      <w:r>
-        <w:br/>
-      </w:r>
-      <w:r>
-        <w:rPr>
-          <w:rStyle w:val="VerbatimChar"/>
-        </w:rPr>
-        <w:t xml:space="preserve">├── data/</w:t>
-      </w:r>
-      <w:r>
-        <w:br/>
-      </w:r>
-      <w:r>
-        <w:rPr>
-          <w:rStyle w:val="VerbatimChar"/>
-        </w:rPr>
-        <w:t xml:space="preserve">│   ├── raw/                   # Input Kaggle dataset</w:t>
-      </w:r>
-      <w:r>
-        <w:br/>
-      </w:r>
-      <w:r>
-        <w:rPr>
-          <w:rStyle w:val="VerbatimChar"/>
-        </w:rPr>
-        <w:t xml:space="preserve">│   └── processed/             # Pandas output &amp; tracking file</w:t>
-      </w:r>
-      <w:r>
-        <w:br/>
-      </w:r>
-      <w:r>
-        <w:rPr>
-          <w:rStyle w:val="VerbatimChar"/>
-        </w:rPr>
-        <w:t xml:space="preserve">├── scripts/</w:t>
-      </w:r>
-      <w:r>
-        <w:br/>
-      </w:r>
-      <w:r>
-        <w:rPr>
-          <w:rStyle w:val="VerbatimChar"/>
-        </w:rPr>
-        <w:t xml:space="preserve">│   ├── process_data.py        # Transformation logic</w:t>
-      </w:r>
-      <w:r>
-        <w:br/>
-      </w:r>
-      <w:r>
-        <w:rPr>
-          <w:rStyle w:val="VerbatimChar"/>
-        </w:rPr>
-        <w:t xml:space="preserve">│   ├── upload_to_gcs.py       # Data Lake ingestion</w:t>
-      </w:r>
-      <w:r>
-        <w:br/>
-      </w:r>
-      <w:r>
-        <w:rPr>
-          <w:rStyle w:val="VerbatimChar"/>
-        </w:rPr>
-        <w:t xml:space="preserve">│   └── load_to_bq.py          # Data Warehouse ingestion</w:t>
-      </w:r>
-      <w:r>
-        <w:br/>
-      </w:r>
-      <w:r>
-        <w:rPr>
-          <w:rStyle w:val="VerbatimChar"/>
-        </w:rPr>
-        <w:t xml:space="preserve">├── config/</w:t>
-      </w:r>
-      <w:r>
-        <w:br/>
-      </w:r>
-      <w:r>
-        <w:rPr>
-          <w:rStyle w:val="VerbatimChar"/>
-        </w:rPr>
-        <w:t xml:space="preserve">│   └── gcp_key.json           # Service Account Credentials (ignored in git)</w:t>
-      </w:r>
-      <w:r>
-        <w:br/>
-      </w:r>
-      <w:r>
-        <w:rPr>
-          <w:rStyle w:val="VerbatimChar"/>
-        </w:rPr>
-        <w:t xml:space="preserve">├── logs/                      # Airflow task logs</w:t>
-      </w:r>
-      <w:r>
-        <w:br/>
-      </w:r>
-      <w:r>
-        <w:rPr>
-          <w:rStyle w:val="VerbatimChar"/>
-        </w:rPr>
-        <w:t xml:space="preserve">├── plugins/                   # Custom Airflow plugins</w:t>
-      </w:r>
-      <w:r>
-        <w:br/>
-      </w:r>
-      <w:r>
-        <w:rPr>
-          <w:rStyle w:val="VerbatimChar"/>
-        </w:rPr>
-        <w:t xml:space="preserve">├── Dockerfile                 # Custom Airflow image definition</w:t>
-      </w:r>
-      <w:r>
-        <w:br/>
-      </w:r>
-      <w:r>
-        <w:rPr>
-          <w:rStyle w:val="VerbatimChar"/>
-        </w:rPr>
-        <w:t xml:space="preserve">├── docker-compose.yaml        # Multi-container orchestration</w:t>
-      </w:r>
-      <w:r>
-        <w:br/>
-      </w:r>
-      <w:r>
-        <w:rPr>
-          <w:rStyle w:val="VerbatimChar"/>
-        </w:rPr>
-        <w:t xml:space="preserve">├── requirements.txt           # Python dependencies</w:t>
-      </w:r>
-      <w:r>
-        <w:br/>
-      </w:r>
-      <w:r>
-        <w:rPr>
-          <w:rStyle w:val="VerbatimChar"/>
-        </w:rPr>
-        <w:t xml:space="preserve">├── .env                       # Environment variables</w:t>
-      </w:r>
-      <w:r>
-        <w:br/>
-      </w:r>
-      <w:r>
-        <w:rPr>
-          <w:rStyle w:val="VerbatimChar"/>
-        </w:rPr>
-        <w:t xml:space="preserve">└── .gitignore                 # Git ignore rules</w:t>
-      </w:r>
-    </w:p>
-    <w:bookmarkEnd w:id="19"/>
     <w:bookmarkEnd w:id="20"/>
     <w:bookmarkEnd w:id="21"/>
+    <w:bookmarkStart w:id="22" w:name="directory-structure"/>
+    <w:p>
+      <w:pPr>
+        <w:pStyle w:val="Heading3"/>
+      </w:pPr>
+      <w:r>
+        <w:t xml:space="preserve">5. Directory Structure</w:t>
+      </w:r>
+    </w:p>
+    <w:p>
+      <w:pPr>
+        <w:pStyle w:val="SourceCode"/>
+      </w:pPr>
+      <w:r>
+        <w:rPr>
+          <w:rStyle w:val="VerbatimChar"/>
+        </w:rPr>
+        <w:t xml:space="preserve">Fintech_ETL/</w:t>
+      </w:r>
+      <w:r>
+        <w:br/>
+      </w:r>
+      <w:r>
+        <w:rPr>
+          <w:rStyle w:val="VerbatimChar"/>
+        </w:rPr>
+        <w:t xml:space="preserve">├── dags/</w:t>
+      </w:r>
+      <w:r>
+        <w:br/>
+      </w:r>
+      <w:r>
+        <w:rPr>
+          <w:rStyle w:val="VerbatimChar"/>
+        </w:rPr>
+        <w:t xml:space="preserve">│   └── fintech_etl.py         # Airflow DAG definition</w:t>
+      </w:r>
+      <w:r>
+        <w:br/>
+      </w:r>
+      <w:r>
+        <w:rPr>
+          <w:rStyle w:val="VerbatimChar"/>
+        </w:rPr>
+        <w:t xml:space="preserve">├── data/</w:t>
+      </w:r>
+      <w:r>
+        <w:br/>
+      </w:r>
+      <w:r>
+        <w:rPr>
+          <w:rStyle w:val="VerbatimChar"/>
+        </w:rPr>
+        <w:t xml:space="preserve">│   ├── raw/                   # Input Kaggle dataset</w:t>
+      </w:r>
+      <w:r>
+        <w:br/>
+      </w:r>
+      <w:r>
+        <w:rPr>
+          <w:rStyle w:val="VerbatimChar"/>
+        </w:rPr>
+        <w:t xml:space="preserve">│   └── processed/             # Pandas output &amp; tracking file</w:t>
+      </w:r>
+      <w:r>
+        <w:br/>
+      </w:r>
+      <w:r>
+        <w:rPr>
+          <w:rStyle w:val="VerbatimChar"/>
+        </w:rPr>
+        <w:t xml:space="preserve">├── scripts/</w:t>
+      </w:r>
+      <w:r>
+        <w:br/>
+      </w:r>
+      <w:r>
+        <w:rPr>
+          <w:rStyle w:val="VerbatimChar"/>
+        </w:rPr>
+        <w:t xml:space="preserve">│   ├── process_data.py        # Transformation logic</w:t>
+      </w:r>
+      <w:r>
+        <w:br/>
+      </w:r>
+      <w:r>
+        <w:rPr>
+          <w:rStyle w:val="VerbatimChar"/>
+        </w:rPr>
+        <w:t xml:space="preserve">│   ├── upload_to_gcs.py       # Data Lake ingestion</w:t>
+      </w:r>
+      <w:r>
+        <w:br/>
+      </w:r>
+      <w:r>
+        <w:rPr>
+          <w:rStyle w:val="VerbatimChar"/>
+        </w:rPr>
+        <w:t xml:space="preserve">│   └── load_to_bq.py          # Data Warehouse ingestion</w:t>
+      </w:r>
+      <w:r>
+        <w:br/>
+      </w:r>
+      <w:r>
+        <w:rPr>
+          <w:rStyle w:val="VerbatimChar"/>
+        </w:rPr>
+        <w:t xml:space="preserve">├── config/</w:t>
+      </w:r>
+      <w:r>
+        <w:br/>
+      </w:r>
+      <w:r>
+        <w:rPr>
+          <w:rStyle w:val="VerbatimChar"/>
+        </w:rPr>
+        <w:t xml:space="preserve">│   └── gcp_key.json           # Service Account Credentials (ignored in git)</w:t>
+      </w:r>
+      <w:r>
+        <w:br/>
+      </w:r>
+      <w:r>
+        <w:rPr>
+          <w:rStyle w:val="VerbatimChar"/>
+        </w:rPr>
+        <w:t xml:space="preserve">├── logs/                      # Airflow task logs</w:t>
+      </w:r>
+      <w:r>
+        <w:br/>
+      </w:r>
+      <w:r>
+        <w:rPr>
+          <w:rStyle w:val="VerbatimChar"/>
+        </w:rPr>
+        <w:t xml:space="preserve">├── plugins/                   # Custom Airflow plugins</w:t>
+      </w:r>
+      <w:r>
+        <w:br/>
+      </w:r>
+      <w:r>
+        <w:rPr>
+          <w:rStyle w:val="VerbatimChar"/>
+        </w:rPr>
+        <w:t xml:space="preserve">├── Dockerfile                 # Custom Airflow image definition</w:t>
+      </w:r>
+      <w:r>
+        <w:br/>
+      </w:r>
+      <w:r>
+        <w:rPr>
+          <w:rStyle w:val="VerbatimChar"/>
+        </w:rPr>
+        <w:t xml:space="preserve">├── docker-compose.yaml        # Multi-container orchestration</w:t>
+      </w:r>
+      <w:r>
+        <w:br/>
+      </w:r>
+      <w:r>
+        <w:rPr>
+          <w:rStyle w:val="VerbatimChar"/>
+        </w:rPr>
+        <w:t xml:space="preserve">├── requirements.txt           # Python dependencies</w:t>
+      </w:r>
+      <w:r>
+        <w:br/>
+      </w:r>
+      <w:r>
+        <w:rPr>
+          <w:rStyle w:val="VerbatimChar"/>
+        </w:rPr>
+        <w:t xml:space="preserve">├── .env                       # Environment variables</w:t>
+      </w:r>
+      <w:r>
+        <w:br/>
+      </w:r>
+      <w:r>
+        <w:rPr>
+          <w:rStyle w:val="VerbatimChar"/>
+        </w:rPr>
+        <w:t xml:space="preserve">└── .gitignore                 # Git ignore rules</w:t>
+      </w:r>
+    </w:p>
+    <w:bookmarkEnd w:id="22"/>
+    <w:bookmarkEnd w:id="23"/>
+    <w:bookmarkEnd w:id="24"/>
     <w:sectPr>
       <w:footnotePr>
         <w:numRestart w:val="eachSect"/>

</xml_diff>